<commit_message>
Updates as of 161239DEC2016
</commit_message>
<xml_diff>
--- a/CPSC59700_Final_Outline.docx
+++ b/CPSC59700_Final_Outline.docx
@@ -488,20 +488,20 @@
         <w:spacing w:after="0" w:line="240" w:lineRule="auto"/>
         <w:rPr>
           <w:rFonts w:ascii="Arial" w:eastAsia="Times New Roman" w:hAnsi="Arial" w:cs="Arial"/>
-          <w:sz w:val="19"/>
-          <w:szCs w:val="19"/>
-        </w:rPr>
-      </w:pPr>
-      <w:proofErr w:type="spellStart"/>
-      <w:r>
-        <w:rPr>
-          <w:rFonts w:ascii="Arial" w:eastAsia="Times New Roman" w:hAnsi="Arial" w:cs="Arial"/>
+          <w:color w:val="FF0000"/>
+          <w:sz w:val="19"/>
+          <w:szCs w:val="19"/>
+        </w:rPr>
+      </w:pPr>
+      <w:r>
+        <w:rPr>
+          <w:rFonts w:ascii="Arial" w:eastAsia="Times New Roman" w:hAnsi="Arial" w:cs="Arial"/>
+          <w:color w:val="FF0000"/>
           <w:sz w:val="19"/>
           <w:szCs w:val="19"/>
         </w:rPr>
         <w:t>Buildbot</w:t>
       </w:r>
-      <w:proofErr w:type="spellEnd"/>
     </w:p>
     <w:p>
       <w:pPr>
@@ -514,13 +514,15 @@
         <w:spacing w:after="0" w:line="240" w:lineRule="auto"/>
         <w:rPr>
           <w:rFonts w:ascii="Arial" w:eastAsia="Times New Roman" w:hAnsi="Arial" w:cs="Arial"/>
-          <w:sz w:val="19"/>
-          <w:szCs w:val="19"/>
-        </w:rPr>
-      </w:pPr>
-      <w:r>
-        <w:rPr>
-          <w:rFonts w:ascii="Arial" w:eastAsia="Times New Roman" w:hAnsi="Arial" w:cs="Arial"/>
+          <w:color w:val="FF0000"/>
+          <w:sz w:val="19"/>
+          <w:szCs w:val="19"/>
+        </w:rPr>
+      </w:pPr>
+      <w:r>
+        <w:rPr>
+          <w:rFonts w:ascii="Arial" w:eastAsia="Times New Roman" w:hAnsi="Arial" w:cs="Arial"/>
+          <w:color w:val="FF0000"/>
           <w:sz w:val="19"/>
           <w:szCs w:val="19"/>
         </w:rPr>
@@ -603,6 +605,54 @@
       <w:pPr>
         <w:pStyle w:val="ListParagraph"/>
         <w:numPr>
+          <w:ilvl w:val="1"/>
+          <w:numId w:val="1"/>
+        </w:numPr>
+        <w:shd w:val="clear" w:color="auto" w:fill="FFFFFF"/>
+        <w:spacing w:after="0" w:line="240" w:lineRule="auto"/>
+        <w:rPr>
+          <w:rFonts w:ascii="Arial" w:eastAsia="Times New Roman" w:hAnsi="Arial" w:cs="Arial"/>
+          <w:sz w:val="19"/>
+          <w:szCs w:val="19"/>
+        </w:rPr>
+      </w:pPr>
+      <w:r>
+        <w:rPr>
+          <w:rFonts w:ascii="Arial" w:eastAsia="Times New Roman" w:hAnsi="Arial" w:cs="Arial"/>
+          <w:sz w:val="19"/>
+          <w:szCs w:val="19"/>
+        </w:rPr>
+        <w:t>Circle</w:t>
+      </w:r>
+    </w:p>
+    <w:p>
+      <w:pPr>
+        <w:pStyle w:val="ListParagraph"/>
+        <w:numPr>
+          <w:ilvl w:val="1"/>
+          <w:numId w:val="1"/>
+        </w:numPr>
+        <w:shd w:val="clear" w:color="auto" w:fill="FFFFFF"/>
+        <w:spacing w:after="0" w:line="240" w:lineRule="auto"/>
+        <w:rPr>
+          <w:rFonts w:ascii="Arial" w:eastAsia="Times New Roman" w:hAnsi="Arial" w:cs="Arial"/>
+          <w:sz w:val="19"/>
+          <w:szCs w:val="19"/>
+        </w:rPr>
+      </w:pPr>
+      <w:r>
+        <w:rPr>
+          <w:rFonts w:ascii="Arial" w:eastAsia="Times New Roman" w:hAnsi="Arial" w:cs="Arial"/>
+          <w:sz w:val="19"/>
+          <w:szCs w:val="19"/>
+        </w:rPr>
+        <w:t>Codeship</w:t>
+      </w:r>
+    </w:p>
+    <w:p>
+      <w:pPr>
+        <w:pStyle w:val="ListParagraph"/>
+        <w:numPr>
           <w:ilvl w:val="0"/>
           <w:numId w:val="1"/>
         </w:numPr>
@@ -611,14 +661,16 @@
         <w:rPr>
           <w:rFonts w:ascii="Arial" w:eastAsia="Times New Roman" w:hAnsi="Arial" w:cs="Arial"/>
           <w:b/>
-          <w:sz w:val="19"/>
-          <w:szCs w:val="19"/>
-        </w:rPr>
-      </w:pPr>
-      <w:r>
-        <w:rPr>
-          <w:rFonts w:ascii="Arial" w:eastAsia="Times New Roman" w:hAnsi="Arial" w:cs="Arial"/>
-          <w:b/>
+          <w:color w:val="FF0000"/>
+          <w:sz w:val="19"/>
+          <w:szCs w:val="19"/>
+        </w:rPr>
+      </w:pPr>
+      <w:r>
+        <w:rPr>
+          <w:rFonts w:ascii="Arial" w:eastAsia="Times New Roman" w:hAnsi="Arial" w:cs="Arial"/>
+          <w:b/>
+          <w:color w:val="FF0000"/>
           <w:sz w:val="19"/>
           <w:szCs w:val="19"/>
         </w:rPr>
@@ -637,14 +689,44 @@
         <w:rPr>
           <w:rFonts w:ascii="Arial" w:eastAsia="Times New Roman" w:hAnsi="Arial" w:cs="Arial"/>
           <w:b/>
-          <w:sz w:val="19"/>
-          <w:szCs w:val="19"/>
-        </w:rPr>
-      </w:pPr>
-      <w:r>
-        <w:rPr>
-          <w:rFonts w:ascii="Arial" w:eastAsia="Times New Roman" w:hAnsi="Arial" w:cs="Arial"/>
-          <w:b/>
+          <w:color w:val="FF0000"/>
+          <w:sz w:val="19"/>
+          <w:szCs w:val="19"/>
+        </w:rPr>
+      </w:pPr>
+      <w:r>
+        <w:rPr>
+          <w:rFonts w:ascii="Arial" w:eastAsia="Times New Roman" w:hAnsi="Arial" w:cs="Arial"/>
+          <w:b/>
+          <w:color w:val="FF0000"/>
+          <w:sz w:val="19"/>
+          <w:szCs w:val="19"/>
+        </w:rPr>
+        <w:t>Resource Management</w:t>
+      </w:r>
+    </w:p>
+    <w:p>
+      <w:pPr>
+        <w:pStyle w:val="ListParagraph"/>
+        <w:numPr>
+          <w:ilvl w:val="2"/>
+          <w:numId w:val="1"/>
+        </w:numPr>
+        <w:shd w:val="clear" w:color="auto" w:fill="FFFFFF"/>
+        <w:spacing w:after="0" w:line="240" w:lineRule="auto"/>
+        <w:rPr>
+          <w:rFonts w:ascii="Arial" w:eastAsia="Times New Roman" w:hAnsi="Arial" w:cs="Arial"/>
+          <w:b/>
+          <w:color w:val="FF0000"/>
+          <w:sz w:val="19"/>
+          <w:szCs w:val="19"/>
+        </w:rPr>
+      </w:pPr>
+      <w:r>
+        <w:rPr>
+          <w:rFonts w:ascii="Arial" w:eastAsia="Times New Roman" w:hAnsi="Arial" w:cs="Arial"/>
+          <w:b/>
+          <w:color w:val="FF0000"/>
           <w:sz w:val="19"/>
           <w:szCs w:val="19"/>
         </w:rPr>
@@ -655,6 +737,54 @@
       <w:pPr>
         <w:pStyle w:val="ListParagraph"/>
         <w:numPr>
+          <w:ilvl w:val="2"/>
+          <w:numId w:val="1"/>
+        </w:numPr>
+        <w:shd w:val="clear" w:color="auto" w:fill="FFFFFF"/>
+        <w:spacing w:after="0" w:line="240" w:lineRule="auto"/>
+        <w:rPr>
+          <w:rFonts w:ascii="Arial" w:eastAsia="Times New Roman" w:hAnsi="Arial" w:cs="Arial"/>
+          <w:b/>
+          <w:color w:val="FF0000"/>
+          <w:sz w:val="19"/>
+          <w:szCs w:val="19"/>
+        </w:rPr>
+      </w:pPr>
+      <w:r>
+        <w:rPr>
+          <w:rFonts w:ascii="Arial" w:eastAsia="Times New Roman" w:hAnsi="Arial" w:cs="Arial"/>
+          <w:b/>
+          <w:color w:val="FF0000"/>
+          <w:sz w:val="19"/>
+          <w:szCs w:val="19"/>
+        </w:rPr>
+        <w:t>Slaves – Different baselines on different O</w:t>
+      </w:r>
+      <w:r>
+        <w:rPr>
+          <w:rFonts w:ascii="Arial" w:eastAsia="Times New Roman" w:hAnsi="Arial" w:cs="Arial"/>
+          <w:b/>
+          <w:color w:val="FF0000"/>
+          <w:sz w:val="19"/>
+          <w:szCs w:val="19"/>
+        </w:rPr>
+        <w:t>s</w:t>
+      </w:r>
+      <w:r>
+        <w:rPr>
+          <w:rFonts w:ascii="Arial" w:eastAsia="Times New Roman" w:hAnsi="Arial" w:cs="Arial"/>
+          <w:b/>
+          <w:color w:val="FF0000"/>
+          <w:sz w:val="19"/>
+          <w:szCs w:val="19"/>
+        </w:rPr>
+        <w:t>s</w:t>
+      </w:r>
+    </w:p>
+    <w:p>
+      <w:pPr>
+        <w:pStyle w:val="ListParagraph"/>
+        <w:numPr>
           <w:ilvl w:val="1"/>
           <w:numId w:val="1"/>
         </w:numPr>
@@ -663,18 +793,160 @@
         <w:rPr>
           <w:rFonts w:ascii="Arial" w:eastAsia="Times New Roman" w:hAnsi="Arial" w:cs="Arial"/>
           <w:b/>
-          <w:sz w:val="19"/>
-          <w:szCs w:val="19"/>
-        </w:rPr>
-      </w:pPr>
-      <w:r>
-        <w:rPr>
-          <w:rFonts w:ascii="Arial" w:eastAsia="Times New Roman" w:hAnsi="Arial" w:cs="Arial"/>
-          <w:b/>
-          <w:sz w:val="19"/>
-          <w:szCs w:val="19"/>
-        </w:rPr>
-        <w:t>Slaves – Different baselines on different OSs</w:t>
+          <w:color w:val="FF0000"/>
+          <w:sz w:val="19"/>
+          <w:szCs w:val="19"/>
+        </w:rPr>
+      </w:pPr>
+      <w:r>
+        <w:rPr>
+          <w:rFonts w:ascii="Arial" w:eastAsia="Times New Roman" w:hAnsi="Arial" w:cs="Arial"/>
+          <w:b/>
+          <w:color w:val="FF0000"/>
+          <w:sz w:val="19"/>
+          <w:szCs w:val="19"/>
+        </w:rPr>
+        <w:t>Parallelization</w:t>
+      </w:r>
+    </w:p>
+    <w:p>
+      <w:pPr>
+        <w:pStyle w:val="ListParagraph"/>
+        <w:numPr>
+          <w:ilvl w:val="1"/>
+          <w:numId w:val="1"/>
+        </w:numPr>
+        <w:shd w:val="clear" w:color="auto" w:fill="FFFFFF"/>
+        <w:spacing w:after="0" w:line="240" w:lineRule="auto"/>
+        <w:rPr>
+          <w:rFonts w:ascii="Arial" w:eastAsia="Times New Roman" w:hAnsi="Arial" w:cs="Arial"/>
+          <w:b/>
+          <w:color w:val="FF0000"/>
+          <w:sz w:val="19"/>
+          <w:szCs w:val="19"/>
+        </w:rPr>
+      </w:pPr>
+      <w:r>
+        <w:rPr>
+          <w:rFonts w:ascii="Arial" w:eastAsia="Times New Roman" w:hAnsi="Arial" w:cs="Arial"/>
+          <w:b/>
+          <w:color w:val="FF0000"/>
+          <w:sz w:val="19"/>
+          <w:szCs w:val="19"/>
+        </w:rPr>
+        <w:t>Fast Builds with most recent changes</w:t>
+      </w:r>
+    </w:p>
+    <w:p>
+      <w:pPr>
+        <w:pStyle w:val="ListParagraph"/>
+        <w:numPr>
+          <w:ilvl w:val="2"/>
+          <w:numId w:val="1"/>
+        </w:numPr>
+        <w:shd w:val="clear" w:color="auto" w:fill="FFFFFF"/>
+        <w:spacing w:after="0" w:line="240" w:lineRule="auto"/>
+        <w:rPr>
+          <w:rFonts w:ascii="Arial" w:eastAsia="Times New Roman" w:hAnsi="Arial" w:cs="Arial"/>
+          <w:b/>
+          <w:color w:val="FF0000"/>
+          <w:sz w:val="19"/>
+          <w:szCs w:val="19"/>
+        </w:rPr>
+      </w:pPr>
+      <w:r>
+        <w:rPr>
+          <w:rFonts w:ascii="Arial" w:eastAsia="Times New Roman" w:hAnsi="Arial" w:cs="Arial"/>
+          <w:b/>
+          <w:color w:val="FF0000"/>
+          <w:sz w:val="19"/>
+          <w:szCs w:val="19"/>
+        </w:rPr>
+        <w:t>Image from electric-cloud</w:t>
+      </w:r>
+    </w:p>
+    <w:p>
+      <w:pPr>
+        <w:pStyle w:val="ListParagraph"/>
+        <w:numPr>
+          <w:ilvl w:val="1"/>
+          <w:numId w:val="1"/>
+        </w:numPr>
+        <w:shd w:val="clear" w:color="auto" w:fill="FFFFFF"/>
+        <w:spacing w:after="0" w:line="240" w:lineRule="auto"/>
+        <w:rPr>
+          <w:rFonts w:ascii="Arial" w:eastAsia="Times New Roman" w:hAnsi="Arial" w:cs="Arial"/>
+          <w:b/>
+          <w:color w:val="FF0000"/>
+          <w:sz w:val="19"/>
+          <w:szCs w:val="19"/>
+        </w:rPr>
+      </w:pPr>
+      <w:r>
+        <w:rPr>
+          <w:rFonts w:ascii="Arial" w:eastAsia="Times New Roman" w:hAnsi="Arial" w:cs="Arial"/>
+          <w:b/>
+          <w:color w:val="FF0000"/>
+          <w:sz w:val="19"/>
+          <w:szCs w:val="19"/>
+        </w:rPr>
+        <w:t>Build Flow</w:t>
+      </w:r>
+    </w:p>
+    <w:p>
+      <w:pPr>
+        <w:pStyle w:val="ListParagraph"/>
+        <w:numPr>
+          <w:ilvl w:val="2"/>
+          <w:numId w:val="1"/>
+        </w:numPr>
+        <w:shd w:val="clear" w:color="auto" w:fill="FFFFFF"/>
+        <w:spacing w:after="0" w:line="240" w:lineRule="auto"/>
+        <w:rPr>
+          <w:rFonts w:ascii="Arial" w:eastAsia="Times New Roman" w:hAnsi="Arial" w:cs="Arial"/>
+          <w:b/>
+          <w:color w:val="FF0000"/>
+          <w:sz w:val="19"/>
+          <w:szCs w:val="19"/>
+        </w:rPr>
+      </w:pPr>
+      <w:r>
+        <w:rPr>
+          <w:rFonts w:ascii="Arial" w:eastAsia="Times New Roman" w:hAnsi="Arial" w:cs="Arial"/>
+          <w:b/>
+          <w:color w:val="FF0000"/>
+          <w:sz w:val="19"/>
+          <w:szCs w:val="19"/>
+        </w:rPr>
+        <w:t>Branch</w:t>
+      </w:r>
+    </w:p>
+    <w:p>
+      <w:pPr>
+        <w:pStyle w:val="ListParagraph"/>
+        <w:numPr>
+          <w:ilvl w:val="2"/>
+          <w:numId w:val="1"/>
+        </w:numPr>
+        <w:shd w:val="clear" w:color="auto" w:fill="FFFFFF"/>
+        <w:spacing w:after="0" w:line="240" w:lineRule="auto"/>
+        <w:rPr>
+          <w:rFonts w:ascii="Arial" w:eastAsia="Times New Roman" w:hAnsi="Arial" w:cs="Arial"/>
+          <w:b/>
+          <w:color w:val="FF0000"/>
+          <w:sz w:val="19"/>
+          <w:szCs w:val="19"/>
+        </w:rPr>
+      </w:pPr>
+      <w:r>
+        <w:rPr>
+          <w:rFonts w:ascii="Arial" w:eastAsia="Times New Roman" w:hAnsi="Arial" w:cs="Arial"/>
+          <w:b/>
+          <w:color w:val="FF0000"/>
+          <w:sz w:val="19"/>
+          <w:szCs w:val="19"/>
+        </w:rPr>
+        <w:t>Pull Request</w:t>
       </w:r>
     </w:p>
     <w:p>
@@ -700,7 +972,52 @@
           <w:sz w:val="19"/>
           <w:szCs w:val="19"/>
         </w:rPr>
-        <w:t>New uses of Continuous Integration</w:t>
+        <w:t xml:space="preserve">Proposed New </w:t>
+      </w:r>
+      <w:r>
+        <w:rPr>
+          <w:rFonts w:ascii="Arial" w:eastAsia="Times New Roman" w:hAnsi="Arial" w:cs="Arial"/>
+          <w:b/>
+          <w:sz w:val="19"/>
+          <w:szCs w:val="19"/>
+        </w:rPr>
+        <w:t>Applications</w:t>
+      </w:r>
+      <w:r>
+        <w:rPr>
+          <w:rFonts w:ascii="Arial" w:eastAsia="Times New Roman" w:hAnsi="Arial" w:cs="Arial"/>
+          <w:b/>
+          <w:sz w:val="19"/>
+          <w:szCs w:val="19"/>
+        </w:rPr>
+        <w:t xml:space="preserve"> </w:t>
+      </w:r>
+      <w:r>
+        <w:rPr>
+          <w:rFonts w:ascii="Arial" w:eastAsia="Times New Roman" w:hAnsi="Arial" w:cs="Arial"/>
+          <w:b/>
+          <w:sz w:val="19"/>
+          <w:szCs w:val="19"/>
+        </w:rPr>
+        <w:t>In</w:t>
+      </w:r>
+      <w:r>
+        <w:rPr>
+          <w:rFonts w:ascii="Arial" w:eastAsia="Times New Roman" w:hAnsi="Arial" w:cs="Arial"/>
+          <w:b/>
+          <w:sz w:val="19"/>
+          <w:szCs w:val="19"/>
+        </w:rPr>
+        <w:t xml:space="preserve"> Continuous Integration</w:t>
+      </w:r>
+      <w:r>
+        <w:rPr>
+          <w:rFonts w:ascii="Arial" w:eastAsia="Times New Roman" w:hAnsi="Arial" w:cs="Arial"/>
+          <w:b/>
+          <w:sz w:val="19"/>
+          <w:szCs w:val="19"/>
+        </w:rPr>
+        <w:t xml:space="preserve"> Systems</w:t>
       </w:r>
     </w:p>
     <w:p>
@@ -726,6 +1043,32 @@
           <w:sz w:val="19"/>
           <w:szCs w:val="19"/>
         </w:rPr>
+        <w:t>Automated systems that are easy to set up, will execute tests and deployments on demand with no manual intervention and easily adapt to changes</w:t>
+      </w:r>
+    </w:p>
+    <w:p>
+      <w:pPr>
+        <w:pStyle w:val="ListParagraph"/>
+        <w:numPr>
+          <w:ilvl w:val="1"/>
+          <w:numId w:val="1"/>
+        </w:numPr>
+        <w:shd w:val="clear" w:color="auto" w:fill="FFFFFF"/>
+        <w:spacing w:after="0" w:line="240" w:lineRule="auto"/>
+        <w:rPr>
+          <w:rFonts w:ascii="Arial" w:eastAsia="Times New Roman" w:hAnsi="Arial" w:cs="Arial"/>
+          <w:b/>
+          <w:sz w:val="19"/>
+          <w:szCs w:val="19"/>
+        </w:rPr>
+      </w:pPr>
+      <w:r>
+        <w:rPr>
+          <w:rFonts w:ascii="Arial" w:eastAsia="Times New Roman" w:hAnsi="Arial" w:cs="Arial"/>
+          <w:b/>
+          <w:sz w:val="19"/>
+          <w:szCs w:val="19"/>
+        </w:rPr>
         <w:t>Auto test generation</w:t>
       </w:r>
     </w:p>
@@ -785,107 +1128,272 @@
       <w:pPr>
         <w:pStyle w:val="ListParagraph"/>
         <w:numPr>
-          <w:ilvl w:val="2"/>
-          <w:numId w:val="1"/>
-        </w:numPr>
-        <w:shd w:val="clear" w:color="auto" w:fill="FFFFFF"/>
-        <w:spacing w:after="0" w:line="240" w:lineRule="auto"/>
-        <w:rPr>
-          <w:rFonts w:ascii="Arial" w:eastAsia="Times New Roman" w:hAnsi="Arial" w:cs="Arial"/>
-          <w:b/>
-          <w:sz w:val="19"/>
-          <w:szCs w:val="19"/>
-        </w:rPr>
-      </w:pPr>
-      <w:r>
-        <w:rPr>
-          <w:rFonts w:ascii="Arial" w:eastAsia="Times New Roman" w:hAnsi="Arial" w:cs="Arial"/>
-          <w:b/>
-          <w:sz w:val="19"/>
-          <w:szCs w:val="19"/>
-        </w:rPr>
-        <w:t>Known tests that cause problems – highlight</w:t>
-      </w:r>
-    </w:p>
-    <w:p>
-      <w:pPr>
-        <w:pStyle w:val="ListParagraph"/>
-        <w:numPr>
-          <w:ilvl w:val="1"/>
-          <w:numId w:val="1"/>
-        </w:numPr>
-        <w:shd w:val="clear" w:color="auto" w:fill="FFFFFF"/>
-        <w:spacing w:after="0" w:line="240" w:lineRule="auto"/>
-        <w:rPr>
-          <w:rFonts w:ascii="Arial" w:eastAsia="Times New Roman" w:hAnsi="Arial" w:cs="Arial"/>
-          <w:b/>
-          <w:sz w:val="19"/>
-          <w:szCs w:val="19"/>
-        </w:rPr>
-      </w:pPr>
-      <w:r>
-        <w:rPr>
-          <w:rFonts w:ascii="Arial" w:eastAsia="Times New Roman" w:hAnsi="Arial" w:cs="Arial"/>
-          <w:b/>
-          <w:sz w:val="19"/>
-          <w:szCs w:val="19"/>
-        </w:rPr>
-        <w:t>Continuous Delivery</w:t>
-      </w:r>
-    </w:p>
-    <w:p>
-      <w:pPr>
-        <w:pStyle w:val="ListParagraph"/>
-        <w:numPr>
-          <w:ilvl w:val="1"/>
-          <w:numId w:val="1"/>
-        </w:numPr>
-        <w:shd w:val="clear" w:color="auto" w:fill="FFFFFF"/>
-        <w:spacing w:after="0" w:line="240" w:lineRule="auto"/>
-        <w:rPr>
-          <w:rFonts w:ascii="Arial" w:eastAsia="Times New Roman" w:hAnsi="Arial" w:cs="Arial"/>
-          <w:b/>
-          <w:sz w:val="19"/>
-          <w:szCs w:val="19"/>
-        </w:rPr>
-      </w:pPr>
-      <w:r>
-        <w:rPr>
-          <w:rFonts w:ascii="Arial" w:eastAsia="Times New Roman" w:hAnsi="Arial" w:cs="Arial"/>
-          <w:b/>
-          <w:sz w:val="19"/>
-          <w:szCs w:val="19"/>
-        </w:rPr>
-        <w:t>Continuous Deployment</w:t>
-      </w:r>
-    </w:p>
-    <w:p>
-      <w:pPr>
-        <w:pStyle w:val="ListParagraph"/>
-        <w:numPr>
-          <w:ilvl w:val="1"/>
-          <w:numId w:val="1"/>
-        </w:numPr>
-        <w:shd w:val="clear" w:color="auto" w:fill="FFFFFF"/>
-        <w:spacing w:after="0" w:line="240" w:lineRule="auto"/>
-        <w:rPr>
-          <w:rFonts w:ascii="Arial" w:eastAsia="Times New Roman" w:hAnsi="Arial" w:cs="Arial"/>
-          <w:b/>
-          <w:sz w:val="19"/>
-          <w:szCs w:val="19"/>
-        </w:rPr>
-      </w:pPr>
-      <w:r>
-        <w:rPr>
-          <w:rFonts w:ascii="Arial" w:eastAsia="Times New Roman" w:hAnsi="Arial" w:cs="Arial"/>
-          <w:b/>
-          <w:sz w:val="19"/>
-          <w:szCs w:val="19"/>
-        </w:rPr>
-        <w:t>Parallelization of build and tests</w:t>
+          <w:ilvl w:val="3"/>
+          <w:numId w:val="1"/>
+        </w:numPr>
+        <w:shd w:val="clear" w:color="auto" w:fill="FFFFFF"/>
+        <w:spacing w:after="0" w:line="240" w:lineRule="auto"/>
+        <w:rPr>
+          <w:rFonts w:ascii="Arial" w:eastAsia="Times New Roman" w:hAnsi="Arial" w:cs="Arial"/>
+          <w:b/>
+          <w:sz w:val="19"/>
+          <w:szCs w:val="19"/>
+        </w:rPr>
+      </w:pPr>
+      <w:r>
+        <w:rPr>
+          <w:rFonts w:ascii="Arial" w:eastAsia="Times New Roman" w:hAnsi="Arial" w:cs="Arial"/>
+          <w:b/>
+          <w:sz w:val="19"/>
+          <w:szCs w:val="19"/>
+        </w:rPr>
+        <w:t>Expand on tools - Parasoft</w:t>
       </w:r>
       <w:bookmarkStart w:id="0" w:name="_GoBack"/>
       <w:bookmarkEnd w:id="0"/>
+    </w:p>
+    <w:p>
+      <w:pPr>
+        <w:pStyle w:val="ListParagraph"/>
+        <w:numPr>
+          <w:ilvl w:val="2"/>
+          <w:numId w:val="1"/>
+        </w:numPr>
+        <w:shd w:val="clear" w:color="auto" w:fill="FFFFFF"/>
+        <w:spacing w:after="0" w:line="240" w:lineRule="auto"/>
+        <w:rPr>
+          <w:rFonts w:ascii="Arial" w:eastAsia="Times New Roman" w:hAnsi="Arial" w:cs="Arial"/>
+          <w:b/>
+          <w:sz w:val="19"/>
+          <w:szCs w:val="19"/>
+        </w:rPr>
+      </w:pPr>
+      <w:r>
+        <w:rPr>
+          <w:rFonts w:ascii="Arial" w:eastAsia="Times New Roman" w:hAnsi="Arial" w:cs="Arial"/>
+          <w:b/>
+          <w:sz w:val="19"/>
+          <w:szCs w:val="19"/>
+        </w:rPr>
+        <w:t>Known tests that cause problems – highlight</w:t>
+      </w:r>
+    </w:p>
+    <w:p>
+      <w:pPr>
+        <w:pStyle w:val="ListParagraph"/>
+        <w:numPr>
+          <w:ilvl w:val="1"/>
+          <w:numId w:val="1"/>
+        </w:numPr>
+        <w:shd w:val="clear" w:color="auto" w:fill="FFFFFF"/>
+        <w:spacing w:after="0" w:line="240" w:lineRule="auto"/>
+        <w:rPr>
+          <w:rFonts w:ascii="Arial" w:eastAsia="Times New Roman" w:hAnsi="Arial" w:cs="Arial"/>
+          <w:b/>
+          <w:sz w:val="19"/>
+          <w:szCs w:val="19"/>
+        </w:rPr>
+      </w:pPr>
+      <w:r>
+        <w:rPr>
+          <w:rFonts w:ascii="Arial" w:eastAsia="Times New Roman" w:hAnsi="Arial" w:cs="Arial"/>
+          <w:b/>
+          <w:sz w:val="19"/>
+          <w:szCs w:val="19"/>
+        </w:rPr>
+        <w:t>Continuous Delivery</w:t>
+      </w:r>
+      <w:r>
+        <w:rPr>
+          <w:rFonts w:ascii="Arial" w:eastAsia="Times New Roman" w:hAnsi="Arial" w:cs="Arial"/>
+          <w:b/>
+          <w:sz w:val="19"/>
+          <w:szCs w:val="19"/>
+        </w:rPr>
+        <w:t xml:space="preserve">  and Deployment</w:t>
+      </w:r>
+    </w:p>
+    <w:p>
+      <w:pPr>
+        <w:pStyle w:val="ListParagraph"/>
+        <w:numPr>
+          <w:ilvl w:val="1"/>
+          <w:numId w:val="1"/>
+        </w:numPr>
+        <w:shd w:val="clear" w:color="auto" w:fill="FFFFFF"/>
+        <w:spacing w:after="0" w:line="240" w:lineRule="auto"/>
+        <w:rPr>
+          <w:rFonts w:ascii="Arial" w:eastAsia="Times New Roman" w:hAnsi="Arial" w:cs="Arial"/>
+          <w:b/>
+          <w:sz w:val="19"/>
+          <w:szCs w:val="19"/>
+        </w:rPr>
+      </w:pPr>
+      <w:r>
+        <w:rPr>
+          <w:rFonts w:ascii="Arial" w:eastAsia="Times New Roman" w:hAnsi="Arial" w:cs="Arial"/>
+          <w:b/>
+          <w:sz w:val="19"/>
+          <w:szCs w:val="19"/>
+        </w:rPr>
+        <w:t>Parallelization of build and tests</w:t>
+      </w:r>
+    </w:p>
+    <w:p>
+      <w:pPr>
+        <w:pStyle w:val="ListParagraph"/>
+        <w:numPr>
+          <w:ilvl w:val="1"/>
+          <w:numId w:val="1"/>
+        </w:numPr>
+        <w:shd w:val="clear" w:color="auto" w:fill="FFFFFF"/>
+        <w:spacing w:after="0" w:line="240" w:lineRule="auto"/>
+        <w:rPr>
+          <w:rFonts w:ascii="Arial" w:eastAsia="Times New Roman" w:hAnsi="Arial" w:cs="Arial"/>
+          <w:b/>
+          <w:sz w:val="19"/>
+          <w:szCs w:val="19"/>
+        </w:rPr>
+      </w:pPr>
+      <w:r>
+        <w:rPr>
+          <w:rFonts w:ascii="Arial" w:eastAsia="Times New Roman" w:hAnsi="Arial" w:cs="Arial"/>
+          <w:b/>
+          <w:sz w:val="19"/>
+          <w:szCs w:val="19"/>
+        </w:rPr>
+        <w:t xml:space="preserve">Building multiple baselines at once. Build in multiple merges individually and simultaneously </w:t>
+      </w:r>
+    </w:p>
+    <w:p>
+      <w:pPr>
+        <w:pStyle w:val="ListParagraph"/>
+        <w:numPr>
+          <w:ilvl w:val="1"/>
+          <w:numId w:val="1"/>
+        </w:numPr>
+        <w:shd w:val="clear" w:color="auto" w:fill="FFFFFF"/>
+        <w:spacing w:after="0" w:line="240" w:lineRule="auto"/>
+        <w:rPr>
+          <w:rFonts w:ascii="Arial" w:eastAsia="Times New Roman" w:hAnsi="Arial" w:cs="Arial"/>
+          <w:b/>
+          <w:sz w:val="19"/>
+          <w:szCs w:val="19"/>
+        </w:rPr>
+      </w:pPr>
+      <w:r>
+        <w:rPr>
+          <w:rFonts w:ascii="Arial" w:eastAsia="Times New Roman" w:hAnsi="Arial" w:cs="Arial"/>
+          <w:b/>
+          <w:sz w:val="19"/>
+          <w:szCs w:val="19"/>
+        </w:rPr>
+        <w:t>Commits go through builds, and tests before being merged</w:t>
+      </w:r>
+    </w:p>
+    <w:p>
+      <w:pPr>
+        <w:pStyle w:val="ListParagraph"/>
+        <w:numPr>
+          <w:ilvl w:val="1"/>
+          <w:numId w:val="1"/>
+        </w:numPr>
+        <w:shd w:val="clear" w:color="auto" w:fill="FFFFFF"/>
+        <w:spacing w:after="0" w:line="240" w:lineRule="auto"/>
+        <w:rPr>
+          <w:rFonts w:ascii="Arial" w:eastAsia="Times New Roman" w:hAnsi="Arial" w:cs="Arial"/>
+          <w:b/>
+          <w:sz w:val="19"/>
+          <w:szCs w:val="19"/>
+        </w:rPr>
+      </w:pPr>
+      <w:r>
+        <w:rPr>
+          <w:rFonts w:ascii="Arial" w:eastAsia="Times New Roman" w:hAnsi="Arial" w:cs="Arial"/>
+          <w:b/>
+          <w:sz w:val="19"/>
+          <w:szCs w:val="19"/>
+        </w:rPr>
+        <w:t>Reporting procedures</w:t>
+      </w:r>
+    </w:p>
+    <w:p>
+      <w:pPr>
+        <w:pStyle w:val="ListParagraph"/>
+        <w:numPr>
+          <w:ilvl w:val="2"/>
+          <w:numId w:val="1"/>
+        </w:numPr>
+        <w:shd w:val="clear" w:color="auto" w:fill="FFFFFF"/>
+        <w:spacing w:after="0" w:line="240" w:lineRule="auto"/>
+        <w:rPr>
+          <w:rFonts w:ascii="Arial" w:eastAsia="Times New Roman" w:hAnsi="Arial" w:cs="Arial"/>
+          <w:b/>
+          <w:sz w:val="19"/>
+          <w:szCs w:val="19"/>
+        </w:rPr>
+      </w:pPr>
+      <w:r>
+        <w:rPr>
+          <w:rFonts w:ascii="Arial" w:eastAsia="Times New Roman" w:hAnsi="Arial" w:cs="Arial"/>
+          <w:b/>
+          <w:sz w:val="19"/>
+          <w:szCs w:val="19"/>
+        </w:rPr>
+        <w:t>Broken build – email all developers and manager</w:t>
+      </w:r>
+    </w:p>
+    <w:p>
+      <w:pPr>
+        <w:pStyle w:val="ListParagraph"/>
+        <w:numPr>
+          <w:ilvl w:val="2"/>
+          <w:numId w:val="1"/>
+        </w:numPr>
+        <w:shd w:val="clear" w:color="auto" w:fill="FFFFFF"/>
+        <w:spacing w:after="0" w:line="240" w:lineRule="auto"/>
+        <w:rPr>
+          <w:rFonts w:ascii="Arial" w:eastAsia="Times New Roman" w:hAnsi="Arial" w:cs="Arial"/>
+          <w:b/>
+          <w:sz w:val="19"/>
+          <w:szCs w:val="19"/>
+        </w:rPr>
+      </w:pPr>
+      <w:r>
+        <w:rPr>
+          <w:rFonts w:ascii="Arial" w:eastAsia="Times New Roman" w:hAnsi="Arial" w:cs="Arial"/>
+          <w:b/>
+          <w:sz w:val="19"/>
+          <w:szCs w:val="19"/>
+        </w:rPr>
+        <w:t>Broken unit test – email all developers and managers</w:t>
+      </w:r>
+    </w:p>
+    <w:p>
+      <w:pPr>
+        <w:pStyle w:val="ListParagraph"/>
+        <w:numPr>
+          <w:ilvl w:val="2"/>
+          <w:numId w:val="1"/>
+        </w:numPr>
+        <w:shd w:val="clear" w:color="auto" w:fill="FFFFFF"/>
+        <w:spacing w:after="0" w:line="240" w:lineRule="auto"/>
+        <w:rPr>
+          <w:rFonts w:ascii="Arial" w:eastAsia="Times New Roman" w:hAnsi="Arial" w:cs="Arial"/>
+          <w:b/>
+          <w:sz w:val="19"/>
+          <w:szCs w:val="19"/>
+        </w:rPr>
+      </w:pPr>
+      <w:r>
+        <w:rPr>
+          <w:rFonts w:ascii="Arial" w:eastAsia="Times New Roman" w:hAnsi="Arial" w:cs="Arial"/>
+          <w:b/>
+          <w:sz w:val="19"/>
+          <w:szCs w:val="19"/>
+        </w:rPr>
+        <w:t>Broken integration/regression test – email / test all developers and managers</w:t>
+      </w:r>
     </w:p>
     <w:p>
       <w:pPr>
@@ -940,25 +1448,7 @@
             <w:sz w:val="19"/>
             <w:szCs w:val="19"/>
           </w:rPr>
-          <w:t>https://opensource.com/business/15/7/six-continuou</w:t>
-        </w:r>
-        <w:r>
-          <w:rPr>
-            <w:rStyle w:val="Hyperlink"/>
-            <w:rFonts w:ascii="Arial" w:eastAsia="Times New Roman" w:hAnsi="Arial" w:cs="Arial"/>
-            <w:sz w:val="19"/>
-            <w:szCs w:val="19"/>
-          </w:rPr>
-          <w:t>s</w:t>
-        </w:r>
-        <w:r>
-          <w:rPr>
-            <w:rStyle w:val="Hyperlink"/>
-            <w:rFonts w:ascii="Arial" w:eastAsia="Times New Roman" w:hAnsi="Arial" w:cs="Arial"/>
-            <w:sz w:val="19"/>
-            <w:szCs w:val="19"/>
-          </w:rPr>
-          <w:t>-integration-tools</w:t>
+          <w:t>https://opensource.com/business/15/7/six-continuous-integration-tools</w:t>
         </w:r>
       </w:hyperlink>
       <w:r>
@@ -1217,7 +1707,7 @@
           <w:szCs w:val="19"/>
         </w:rPr>
       </w:pPr>
-      <w:hyperlink r:id="rId15" w:anchor="/basics" w:history="1">
+      <w:hyperlink r:id="rId15" w:history="1">
         <w:r>
           <w:rPr>
             <w:rStyle w:val="Hyperlink"/>
@@ -1225,7 +1715,7 @@
             <w:sz w:val="19"/>
             <w:szCs w:val="19"/>
           </w:rPr>
-          <w:t>http://buildbot.net/ind</w:t>
+          <w:t>http://buildbot.n</w:t>
         </w:r>
         <w:r>
           <w:rPr>
@@ -1243,9 +1733,17 @@
             <w:sz w:val="19"/>
             <w:szCs w:val="19"/>
           </w:rPr>
-          <w:t>x.html#/basics</w:t>
+          <w:t>t/index.html</w:t>
         </w:r>
       </w:hyperlink>
+      <w:r>
+        <w:rPr>
+          <w:rFonts w:ascii="Arial" w:eastAsia="Times New Roman" w:hAnsi="Arial" w:cs="Arial"/>
+          <w:sz w:val="19"/>
+          <w:szCs w:val="19"/>
+        </w:rPr>
+        <w:t xml:space="preserve"> </w:t>
+      </w:r>
     </w:p>
     <w:p>
       <w:pPr>
@@ -1329,16 +1827,7 @@
           <w:color w:val="111111"/>
           <w:shd w:val="clear" w:color="auto" w:fill="E6E6E6"/>
         </w:rPr>
-        <w:t xml:space="preserve">Continuous Integration/Deployment is a huge piece in the current Computer Science field. This is a topic I believe I will want to write about for my course project. The topic is still relatively new in the computer science field and has a lot of growing information. Considering that the topic is newer, it leaves a great </w:t>
-      </w:r>
-      <w:r>
-        <w:rPr>
-          <w:rFonts w:ascii="Calibri" w:hAnsi="Calibri"/>
-          <w:color w:val="111111"/>
-          <w:shd w:val="clear" w:color="auto" w:fill="E6E6E6"/>
-        </w:rPr>
-        <w:lastRenderedPageBreak/>
-        <w:t>opportunity to conduct research on it to determine the best way to use it. This research can be done by analyzing its current uses in industry and by applying new uses if applicable.</w:t>
+        <w:t>Continuous Integration/Deployment is a huge piece in the current Computer Science field. This is a topic I believe I will want to write about for my course project. The topic is still relatively new in the computer science field and has a lot of growing information. Considering that the topic is newer, it leaves a great opportunity to conduct research on it to determine the best way to use it. This research can be done by analyzing its current uses in industry and by applying new uses if applicable.</w:t>
       </w:r>
     </w:p>
     <w:p>

</xml_diff>